<commit_message>
Sprint 6 method draft
</commit_message>
<xml_diff>
--- a/Final Report.docx
+++ b/Final Report.docx
@@ -447,7 +447,7 @@
       <w:tr>
         <w:tc>
           <w:tcPr>
-            <w:tcW w:w="3124" w:type="dxa"/>
+            <w:tcW w:w="3077" w:type="dxa"/>
           </w:tcPr>
           <w:p>
             <w:pPr>
@@ -465,7 +465,7 @@
         </w:tc>
         <w:tc>
           <w:tcPr>
-            <w:tcW w:w="2796" w:type="dxa"/>
+            <w:tcW w:w="2750" w:type="dxa"/>
           </w:tcPr>
           <w:p>
             <w:pPr>
@@ -483,7 +483,7 @@
         </w:tc>
         <w:tc>
           <w:tcPr>
-            <w:tcW w:w="3452" w:type="dxa"/>
+            <w:tcW w:w="3403" w:type="dxa"/>
           </w:tcPr>
           <w:p>
             <w:pPr>
@@ -503,7 +503,7 @@
       <w:tr>
         <w:tc>
           <w:tcPr>
-            <w:tcW w:w="3124" w:type="dxa"/>
+            <w:tcW w:w="3077" w:type="dxa"/>
           </w:tcPr>
           <w:p>
             <w:pPr>
@@ -539,7 +539,7 @@
         </w:tc>
         <w:tc>
           <w:tcPr>
-            <w:tcW w:w="2796" w:type="dxa"/>
+            <w:tcW w:w="2750" w:type="dxa"/>
           </w:tcPr>
           <w:p>
             <w:pPr>
@@ -557,7 +557,7 @@
         </w:tc>
         <w:tc>
           <w:tcPr>
-            <w:tcW w:w="3452" w:type="dxa"/>
+            <w:tcW w:w="3403" w:type="dxa"/>
           </w:tcPr>
           <w:p>
             <w:pPr>
@@ -583,7 +583,7 @@
       <w:tr>
         <w:tc>
           <w:tcPr>
-            <w:tcW w:w="3124" w:type="dxa"/>
+            <w:tcW w:w="3077" w:type="dxa"/>
           </w:tcPr>
           <w:p>
             <w:pPr>
@@ -595,19 +595,13 @@
               <w:rPr>
                 <w:i/>
               </w:rPr>
-              <w:t>Scanned p</w:t>
-            </w:r>
-            <w:r>
-              <w:rPr>
-                <w:i/>
-              </w:rPr>
-              <w:t>articipant consent forms</w:t>
+              <w:t>Link to online code repository</w:t>
             </w:r>
           </w:p>
         </w:tc>
         <w:tc>
           <w:tcPr>
-            <w:tcW w:w="2796" w:type="dxa"/>
+            <w:tcW w:w="2750" w:type="dxa"/>
           </w:tcPr>
           <w:p>
             <w:pPr>
@@ -619,13 +613,13 @@
               <w:rPr>
                 <w:i/>
               </w:rPr>
-              <w:t>PDF file / file archive</w:t>
+              <w:t>URL</w:t>
             </w:r>
           </w:p>
         </w:tc>
         <w:tc>
           <w:tcPr>
-            <w:tcW w:w="3452" w:type="dxa"/>
+            <w:tcW w:w="3403" w:type="dxa"/>
           </w:tcPr>
           <w:p>
             <w:pPr>
@@ -637,13 +631,31 @@
               <w:rPr>
                 <w:i/>
               </w:rPr>
-              <w:t>Uploaded to Minerva</w:t>
+              <w:t>S</w:t>
             </w:r>
             <w:r>
               <w:rPr>
                 <w:i/>
               </w:rPr>
-              <w:t xml:space="preserve"> (</w:t>
+              <w:t>ent to s</w:t>
+            </w:r>
+            <w:r>
+              <w:rPr>
+                <w:i/>
+              </w:rPr>
+              <w:t>upervisor</w:t>
+            </w:r>
+            <w:r>
+              <w:rPr>
+                <w:i/>
+              </w:rPr>
+              <w:t xml:space="preserve"> and</w:t>
+            </w:r>
+            <w:r>
+              <w:rPr>
+                <w:i/>
+              </w:rPr>
+              <w:t xml:space="preserve"> assessor (</w:t>
             </w:r>
             <w:r>
               <w:rPr>
@@ -687,7 +699,7 @@
       <w:tr>
         <w:tc>
           <w:tcPr>
-            <w:tcW w:w="3124" w:type="dxa"/>
+            <w:tcW w:w="3077" w:type="dxa"/>
           </w:tcPr>
           <w:p>
             <w:pPr>
@@ -699,13 +711,13 @@
               <w:rPr>
                 <w:i/>
               </w:rPr>
-              <w:t>Link to online code repository</w:t>
+              <w:t>User manuals</w:t>
             </w:r>
           </w:p>
         </w:tc>
         <w:tc>
           <w:tcPr>
-            <w:tcW w:w="2796" w:type="dxa"/>
+            <w:tcW w:w="2750" w:type="dxa"/>
           </w:tcPr>
           <w:p>
             <w:pPr>
@@ -717,129 +729,13 @@
               <w:rPr>
                 <w:i/>
               </w:rPr>
-              <w:t>URL</w:t>
+              <w:t>PDF</w:t>
             </w:r>
           </w:p>
         </w:tc>
         <w:tc>
           <w:tcPr>
-            <w:tcW w:w="3452" w:type="dxa"/>
-          </w:tcPr>
-          <w:p>
-            <w:pPr>
-              <w:rPr>
-                <w:i/>
-              </w:rPr>
-            </w:pPr>
-            <w:r>
-              <w:rPr>
-                <w:i/>
-              </w:rPr>
-              <w:t>S</w:t>
-            </w:r>
-            <w:r>
-              <w:rPr>
-                <w:i/>
-              </w:rPr>
-              <w:t>ent to s</w:t>
-            </w:r>
-            <w:r>
-              <w:rPr>
-                <w:i/>
-              </w:rPr>
-              <w:t>upervisor</w:t>
-            </w:r>
-            <w:r>
-              <w:rPr>
-                <w:i/>
-              </w:rPr>
-              <w:t xml:space="preserve"> and</w:t>
-            </w:r>
-            <w:r>
-              <w:rPr>
-                <w:i/>
-              </w:rPr>
-              <w:t xml:space="preserve"> assessor (</w:t>
-            </w:r>
-            <w:r>
-              <w:rPr>
-                <w:i/>
-              </w:rPr>
-              <w:t>DD</w:t>
-            </w:r>
-            <w:r>
-              <w:rPr>
-                <w:i/>
-              </w:rPr>
-              <w:t>/</w:t>
-            </w:r>
-            <w:r>
-              <w:rPr>
-                <w:i/>
-              </w:rPr>
-              <w:t>MM</w:t>
-            </w:r>
-            <w:r>
-              <w:rPr>
-                <w:i/>
-              </w:rPr>
-              <w:t>/</w:t>
-            </w:r>
-            <w:r>
-              <w:rPr>
-                <w:i/>
-              </w:rPr>
-              <w:t>YY</w:t>
-            </w:r>
-            <w:r>
-              <w:rPr>
-                <w:i/>
-              </w:rPr>
-              <w:t>)</w:t>
-            </w:r>
-          </w:p>
-        </w:tc>
-      </w:tr>
-      <w:tr>
-        <w:tc>
-          <w:tcPr>
-            <w:tcW w:w="3124" w:type="dxa"/>
-          </w:tcPr>
-          <w:p>
-            <w:pPr>
-              <w:rPr>
-                <w:i/>
-              </w:rPr>
-            </w:pPr>
-            <w:r>
-              <w:rPr>
-                <w:i/>
-              </w:rPr>
-              <w:t>User manuals</w:t>
-            </w:r>
-          </w:p>
-        </w:tc>
-        <w:tc>
-          <w:tcPr>
-            <w:tcW w:w="2796" w:type="dxa"/>
-          </w:tcPr>
-          <w:p>
-            <w:pPr>
-              <w:rPr>
-                <w:i/>
-              </w:rPr>
-            </w:pPr>
-            <w:r>
-              <w:rPr>
-                <w:i/>
-              </w:rPr>
-              <w:t>PDF</w:t>
-            </w:r>
-          </w:p>
-        </w:tc>
-        <w:tc>
-          <w:tcPr>
-            <w:tcW w:w="3452" w:type="dxa"/>
+            <w:tcW w:w="3403" w:type="dxa"/>
           </w:tcPr>
           <w:p>
             <w:pPr>
@@ -4708,8 +4604,32 @@
         <w:rPr>
           <w:sz w:val="22"/>
           <w:szCs w:val="18"/>
+          <w:highlight w:val="yellow"/>
         </w:rPr>
         <w:lastRenderedPageBreak/>
+        <w:t>ADD THIS TO RESEARCH: https://www.cisecurity.org/benchmark/kubernetes</w:t>
+      </w:r>
+    </w:p>
+    <w:p>
+      <w:pPr>
+        <w:rPr>
+          <w:sz w:val="22"/>
+          <w:szCs w:val="18"/>
+        </w:rPr>
+      </w:pPr>
+    </w:p>
+    <w:p>
+      <w:pPr>
+        <w:rPr>
+          <w:sz w:val="22"/>
+          <w:szCs w:val="18"/>
+        </w:rPr>
+      </w:pPr>
+      <w:r>
+        <w:rPr>
+          <w:sz w:val="22"/>
+          <w:szCs w:val="18"/>
+        </w:rPr>
         <w:t>Using the Kubernetes documentation</w:t>
       </w:r>
       <w:r>
@@ -5264,7 +5184,16 @@
                 <w:sz w:val="22"/>
                 <w:szCs w:val="18"/>
               </w:rPr>
-              <w:t>Restricting network access using policies. By default all pods can communicate with every other pod in their namespace.</w:t>
+              <w:t xml:space="preserve">Restricting network access using policies. By </w:t>
+            </w:r>
+            <w:r>
+              <w:rPr>
+                <w:rFonts w:ascii="Arial" w:hAnsi="Arial" w:cs="Arial"/>
+                <w:sz w:val="22"/>
+                <w:szCs w:val="18"/>
+              </w:rPr>
+              <w:lastRenderedPageBreak/>
+              <w:t>default all pods can communicate with every other pod in their namespace.</w:t>
             </w:r>
           </w:p>
         </w:tc>
@@ -5791,6 +5720,7 @@
                 <w:sz w:val="22"/>
                 <w:szCs w:val="18"/>
               </w:rPr>
+              <w:lastRenderedPageBreak/>
               <w:t>Limit port ranges</w:t>
             </w:r>
           </w:p>
@@ -5837,7 +5767,6 @@
                 <w:sz w:val="22"/>
                 <w:szCs w:val="18"/>
               </w:rPr>
-              <w:lastRenderedPageBreak/>
               <w:t>Static code analysis</w:t>
             </w:r>
           </w:p>
@@ -6780,7 +6709,7 @@
         <w:t xml:space="preserve">2.5 Sprint 5 – </w:t>
       </w:r>
       <w:r>
-        <w:t>Design &amp; deploy application</w:t>
+        <w:t>Deploy application</w:t>
       </w:r>
     </w:p>
     <w:p>
@@ -6857,7 +6786,7 @@
           <w:sz w:val="22"/>
           <w:szCs w:val="16"/>
         </w:rPr>
-        <w:t>First half of the sprint was dedicated to designing the cluster and the second half to deploying it. The design</w:t>
+        <w:t>The design</w:t>
       </w:r>
       <w:r>
         <w:rPr>
@@ -6873,7 +6802,23 @@
           <w:sz w:val="22"/>
           <w:szCs w:val="16"/>
         </w:rPr>
-        <w:t xml:space="preserve"> can be seen in figures</w:t>
+        <w:t xml:space="preserve"> </w:t>
+      </w:r>
+      <w:r>
+        <w:rPr>
+          <w:bCs/>
+          <w:sz w:val="22"/>
+          <w:szCs w:val="16"/>
+        </w:rPr>
+        <w:t xml:space="preserve">of the application used for this sprint </w:t>
+      </w:r>
+      <w:r>
+        <w:rPr>
+          <w:bCs/>
+          <w:sz w:val="22"/>
+          <w:szCs w:val="16"/>
+        </w:rPr>
+        <w:t>can be seen in figures</w:t>
       </w:r>
       <w:r>
         <w:rPr>
@@ -7503,13 +7448,13 @@
         <w:tblLook w:val="04A0" w:firstRow="1" w:lastRow="0" w:firstColumn="1" w:lastColumn="0" w:noHBand="0" w:noVBand="1"/>
       </w:tblPr>
       <w:tblGrid>
-        <w:gridCol w:w="4621"/>
-        <w:gridCol w:w="4621"/>
+        <w:gridCol w:w="3327"/>
+        <w:gridCol w:w="5915"/>
       </w:tblGrid>
       <w:tr>
         <w:tc>
           <w:tcPr>
-            <w:tcW w:w="4621" w:type="dxa"/>
+            <w:tcW w:w="3327" w:type="dxa"/>
           </w:tcPr>
           <w:p>
             <w:pPr>
@@ -7535,7 +7480,7 @@
         </w:tc>
         <w:tc>
           <w:tcPr>
-            <w:tcW w:w="4621" w:type="dxa"/>
+            <w:tcW w:w="5915" w:type="dxa"/>
           </w:tcPr>
           <w:p>
             <w:pPr>
@@ -7563,7 +7508,7 @@
       <w:tr>
         <w:tc>
           <w:tcPr>
-            <w:tcW w:w="4621" w:type="dxa"/>
+            <w:tcW w:w="3327" w:type="dxa"/>
           </w:tcPr>
           <w:p>
             <w:pPr>
@@ -7585,7 +7530,342 @@
         </w:tc>
         <w:tc>
           <w:tcPr>
-            <w:tcW w:w="4621" w:type="dxa"/>
+            <w:tcW w:w="5915" w:type="dxa"/>
+          </w:tcPr>
+          <w:p>
+            <w:pPr>
+              <w:rPr>
+                <w:rFonts w:ascii="Arial" w:hAnsi="Arial" w:cs="Arial"/>
+                <w:sz w:val="22"/>
+                <w:szCs w:val="18"/>
+              </w:rPr>
+            </w:pPr>
+            <w:r>
+              <w:rPr>
+                <w:rFonts w:ascii="Arial" w:hAnsi="Arial" w:cs="Arial"/>
+                <w:sz w:val="22"/>
+                <w:szCs w:val="18"/>
+              </w:rPr>
+              <w:t>https://kubernetes.io/docs/tasks/tls/managing-tls-in-a-cluster/</w:t>
+            </w:r>
+          </w:p>
+        </w:tc>
+      </w:tr>
+      <w:tr>
+        <w:tc>
+          <w:tcPr>
+            <w:tcW w:w="3327" w:type="dxa"/>
+          </w:tcPr>
+          <w:p>
+            <w:pPr>
+              <w:rPr>
+                <w:rFonts w:ascii="Arial" w:hAnsi="Arial" w:cs="Arial"/>
+                <w:sz w:val="22"/>
+                <w:szCs w:val="18"/>
+              </w:rPr>
+            </w:pPr>
+            <w:r>
+              <w:rPr>
+                <w:rFonts w:ascii="Arial" w:hAnsi="Arial" w:cs="Arial"/>
+                <w:sz w:val="22"/>
+                <w:szCs w:val="18"/>
+                <w:highlight w:val="yellow"/>
+              </w:rPr>
+              <w:t>Limit resource usage on a cluster</w:t>
+            </w:r>
+          </w:p>
+        </w:tc>
+        <w:tc>
+          <w:tcPr>
+            <w:tcW w:w="5915" w:type="dxa"/>
+          </w:tcPr>
+          <w:p>
+            <w:pPr>
+              <w:rPr>
+                <w:rFonts w:ascii="Arial" w:hAnsi="Arial" w:cs="Arial"/>
+                <w:sz w:val="22"/>
+                <w:szCs w:val="18"/>
+              </w:rPr>
+            </w:pPr>
+            <w:r>
+              <w:rPr>
+                <w:rFonts w:ascii="Arial" w:hAnsi="Arial" w:cs="Arial"/>
+                <w:sz w:val="22"/>
+                <w:szCs w:val="18"/>
+              </w:rPr>
+              <w:t>https://kubernetes.io/docs/concepts/configuration/manage-resources-containers/</w:t>
+            </w:r>
+          </w:p>
+        </w:tc>
+      </w:tr>
+      <w:tr>
+        <w:tc>
+          <w:tcPr>
+            <w:tcW w:w="3327" w:type="dxa"/>
+          </w:tcPr>
+          <w:p>
+            <w:pPr>
+              <w:rPr>
+                <w:rFonts w:ascii="Arial" w:hAnsi="Arial" w:cs="Arial"/>
+                <w:sz w:val="22"/>
+                <w:szCs w:val="18"/>
+              </w:rPr>
+            </w:pPr>
+            <w:r>
+              <w:rPr>
+                <w:rFonts w:ascii="Arial" w:hAnsi="Arial" w:cs="Arial"/>
+                <w:sz w:val="22"/>
+                <w:szCs w:val="18"/>
+                <w:highlight w:val="yellow"/>
+              </w:rPr>
+              <w:t>Container privileges</w:t>
+            </w:r>
+          </w:p>
+        </w:tc>
+        <w:tc>
+          <w:tcPr>
+            <w:tcW w:w="5915" w:type="dxa"/>
+          </w:tcPr>
+          <w:p>
+            <w:pPr>
+              <w:rPr>
+                <w:rFonts w:ascii="Arial" w:hAnsi="Arial" w:cs="Arial"/>
+                <w:sz w:val="22"/>
+                <w:szCs w:val="18"/>
+              </w:rPr>
+            </w:pPr>
+            <w:r>
+              <w:rPr>
+                <w:rFonts w:ascii="Arial" w:hAnsi="Arial" w:cs="Arial"/>
+                <w:sz w:val="22"/>
+                <w:szCs w:val="18"/>
+              </w:rPr>
+              <w:t>https://kubernetes.io/docs/tasks/configure-pod-container/security-context/</w:t>
+            </w:r>
+          </w:p>
+        </w:tc>
+      </w:tr>
+      <w:tr>
+        <w:tc>
+          <w:tcPr>
+            <w:tcW w:w="3327" w:type="dxa"/>
+          </w:tcPr>
+          <w:p>
+            <w:pPr>
+              <w:rPr>
+                <w:rFonts w:ascii="Arial" w:hAnsi="Arial" w:cs="Arial"/>
+                <w:sz w:val="22"/>
+                <w:szCs w:val="18"/>
+              </w:rPr>
+            </w:pPr>
+            <w:r>
+              <w:rPr>
+                <w:rFonts w:ascii="Arial" w:hAnsi="Arial" w:cs="Arial"/>
+                <w:sz w:val="22"/>
+                <w:szCs w:val="18"/>
+              </w:rPr>
+              <w:t>Network policies</w:t>
+            </w:r>
+          </w:p>
+        </w:tc>
+        <w:tc>
+          <w:tcPr>
+            <w:tcW w:w="5915" w:type="dxa"/>
+          </w:tcPr>
+          <w:p>
+            <w:pPr>
+              <w:rPr>
+                <w:rFonts w:ascii="Arial" w:hAnsi="Arial" w:cs="Arial"/>
+                <w:sz w:val="22"/>
+                <w:szCs w:val="18"/>
+              </w:rPr>
+            </w:pPr>
+            <w:r>
+              <w:rPr>
+                <w:rFonts w:ascii="Arial" w:hAnsi="Arial" w:cs="Arial"/>
+                <w:sz w:val="22"/>
+                <w:szCs w:val="18"/>
+              </w:rPr>
+              <w:t>https://k21academy.com/docker-kubernetes/network-policies-in-kubernetes/</w:t>
+            </w:r>
+          </w:p>
+        </w:tc>
+      </w:tr>
+      <w:tr>
+        <w:tc>
+          <w:tcPr>
+            <w:tcW w:w="3327" w:type="dxa"/>
+          </w:tcPr>
+          <w:p>
+            <w:pPr>
+              <w:rPr>
+                <w:rFonts w:ascii="Arial" w:hAnsi="Arial" w:cs="Arial"/>
+                <w:sz w:val="22"/>
+                <w:szCs w:val="18"/>
+              </w:rPr>
+            </w:pPr>
+            <w:r>
+              <w:rPr>
+                <w:rFonts w:ascii="Arial" w:hAnsi="Arial" w:cs="Arial"/>
+                <w:sz w:val="22"/>
+                <w:szCs w:val="18"/>
+              </w:rPr>
+              <w:t>Pods access control</w:t>
+            </w:r>
+          </w:p>
+        </w:tc>
+        <w:tc>
+          <w:tcPr>
+            <w:tcW w:w="5915" w:type="dxa"/>
+          </w:tcPr>
+          <w:p>
+            <w:pPr>
+              <w:rPr>
+                <w:rFonts w:ascii="Arial" w:hAnsi="Arial" w:cs="Arial"/>
+                <w:sz w:val="22"/>
+                <w:szCs w:val="18"/>
+              </w:rPr>
+            </w:pPr>
+            <w:r>
+              <w:rPr>
+                <w:rFonts w:ascii="Arial" w:hAnsi="Arial" w:cs="Arial"/>
+                <w:sz w:val="22"/>
+                <w:szCs w:val="18"/>
+              </w:rPr>
+              <w:t>https://medium.com/@LachlanEvenson/hands-on-with-kubernetes-pod-security-admission-b6cac495cd11</w:t>
+            </w:r>
+          </w:p>
+        </w:tc>
+      </w:tr>
+      <w:tr>
+        <w:tc>
+          <w:tcPr>
+            <w:tcW w:w="3327" w:type="dxa"/>
+          </w:tcPr>
+          <w:p>
+            <w:pPr>
+              <w:rPr>
+                <w:rFonts w:ascii="Arial" w:hAnsi="Arial" w:cs="Arial"/>
+                <w:sz w:val="22"/>
+                <w:szCs w:val="18"/>
+              </w:rPr>
+            </w:pPr>
+            <w:r>
+              <w:rPr>
+                <w:rFonts w:ascii="Arial" w:hAnsi="Arial" w:cs="Arial"/>
+                <w:sz w:val="22"/>
+                <w:szCs w:val="18"/>
+              </w:rPr>
+              <w:t>Restrict access to etcd</w:t>
+            </w:r>
+          </w:p>
+        </w:tc>
+        <w:tc>
+          <w:tcPr>
+            <w:tcW w:w="5915" w:type="dxa"/>
+          </w:tcPr>
+          <w:p>
+            <w:pPr>
+              <w:rPr>
+                <w:rFonts w:ascii="Arial" w:hAnsi="Arial" w:cs="Arial"/>
+                <w:sz w:val="22"/>
+                <w:szCs w:val="18"/>
+              </w:rPr>
+            </w:pPr>
+            <w:r>
+              <w:rPr>
+                <w:rFonts w:ascii="Arial" w:hAnsi="Arial" w:cs="Arial"/>
+                <w:sz w:val="22"/>
+                <w:szCs w:val="18"/>
+              </w:rPr>
+              <w:t>https://sysdig.com/blog/kubernetes-security-kubelet-etcd/</w:t>
+            </w:r>
+          </w:p>
+        </w:tc>
+      </w:tr>
+      <w:tr>
+        <w:tc>
+          <w:tcPr>
+            <w:tcW w:w="3327" w:type="dxa"/>
+          </w:tcPr>
+          <w:p>
+            <w:pPr>
+              <w:rPr>
+                <w:rFonts w:ascii="Arial" w:hAnsi="Arial" w:cs="Arial"/>
+                <w:sz w:val="22"/>
+                <w:szCs w:val="18"/>
+              </w:rPr>
+            </w:pPr>
+            <w:r>
+              <w:rPr>
+                <w:rFonts w:ascii="Arial" w:hAnsi="Arial" w:cs="Arial"/>
+                <w:sz w:val="22"/>
+                <w:szCs w:val="18"/>
+                <w:highlight w:val="yellow"/>
+              </w:rPr>
+              <w:t>Audit logging</w:t>
+            </w:r>
+          </w:p>
+        </w:tc>
+        <w:tc>
+          <w:tcPr>
+            <w:tcW w:w="5915" w:type="dxa"/>
+          </w:tcPr>
+          <w:p>
+            <w:pPr>
+              <w:rPr>
+                <w:rFonts w:ascii="Arial" w:hAnsi="Arial" w:cs="Arial"/>
+                <w:sz w:val="22"/>
+                <w:szCs w:val="18"/>
+              </w:rPr>
+            </w:pPr>
+            <w:r>
+              <w:rPr>
+                <w:rFonts w:ascii="Arial" w:hAnsi="Arial" w:cs="Arial"/>
+                <w:sz w:val="22"/>
+                <w:szCs w:val="18"/>
+              </w:rPr>
+              <w:t>https://www.containiq.com/post/kubernetes-audit-logs</w:t>
+            </w:r>
+          </w:p>
+        </w:tc>
+      </w:tr>
+      <w:tr>
+        <w:tc>
+          <w:tcPr>
+            <w:tcW w:w="3327" w:type="dxa"/>
+          </w:tcPr>
+          <w:p>
+            <w:pPr>
+              <w:rPr>
+                <w:rFonts w:ascii="Arial" w:hAnsi="Arial" w:cs="Arial"/>
+                <w:sz w:val="22"/>
+                <w:szCs w:val="18"/>
+              </w:rPr>
+            </w:pPr>
+            <w:r>
+              <w:rPr>
+                <w:rFonts w:ascii="Arial" w:hAnsi="Arial" w:cs="Arial"/>
+                <w:sz w:val="22"/>
+                <w:szCs w:val="18"/>
+                <w:highlight w:val="darkGreen"/>
+              </w:rPr>
+              <w:t>Secrets</w:t>
+            </w:r>
+            <w:r>
+              <w:rPr>
+                <w:rFonts w:ascii="Arial" w:hAnsi="Arial" w:cs="Arial"/>
+                <w:sz w:val="22"/>
+                <w:szCs w:val="18"/>
+                <w:highlight w:val="darkGreen"/>
+              </w:rPr>
+              <w:t xml:space="preserve"> instead of ConfigMap</w:t>
+            </w:r>
+          </w:p>
+        </w:tc>
+        <w:tc>
+          <w:tcPr>
+            <w:tcW w:w="5915" w:type="dxa"/>
           </w:tcPr>
           <w:p>
             <w:pPr>
@@ -7601,7 +7881,7 @@
       <w:tr>
         <w:tc>
           <w:tcPr>
-            <w:tcW w:w="4621" w:type="dxa"/>
+            <w:tcW w:w="3327" w:type="dxa"/>
           </w:tcPr>
           <w:p>
             <w:pPr>
@@ -7617,13 +7897,87 @@
                 <w:sz w:val="22"/>
                 <w:szCs w:val="18"/>
               </w:rPr>
-              <w:t>Controlling access to the Kubelet</w:t>
+              <w:t>Encrypt etcd</w:t>
+            </w:r>
+            <w:r>
+              <w:rPr>
+                <w:rFonts w:ascii="Arial" w:hAnsi="Arial" w:cs="Arial"/>
+                <w:sz w:val="22"/>
+                <w:szCs w:val="18"/>
+              </w:rPr>
+              <w:t xml:space="preserve"> (encrypt secrets at </w:t>
+            </w:r>
+            <w:r>
+              <w:rPr>
+                <w:rFonts w:ascii="Arial" w:hAnsi="Arial" w:cs="Arial"/>
+                <w:sz w:val="22"/>
+                <w:szCs w:val="18"/>
+              </w:rPr>
+              <w:lastRenderedPageBreak/>
+              <w:t>rest)</w:t>
             </w:r>
           </w:p>
         </w:tc>
         <w:tc>
           <w:tcPr>
-            <w:tcW w:w="4621" w:type="dxa"/>
+            <w:tcW w:w="5915" w:type="dxa"/>
+          </w:tcPr>
+          <w:p>
+            <w:pPr>
+              <w:rPr>
+                <w:rFonts w:ascii="Arial" w:hAnsi="Arial" w:cs="Arial"/>
+                <w:sz w:val="22"/>
+                <w:szCs w:val="18"/>
+              </w:rPr>
+            </w:pPr>
+            <w:r>
+              <w:rPr>
+                <w:rFonts w:ascii="Arial" w:hAnsi="Arial" w:cs="Arial"/>
+                <w:sz w:val="22"/>
+                <w:szCs w:val="18"/>
+              </w:rPr>
+              <w:lastRenderedPageBreak/>
+              <w:t>https://blog.knoldus.com/how-to-encrypt-kubernetes-</w:t>
+            </w:r>
+            <w:r>
+              <w:rPr>
+                <w:rFonts w:ascii="Arial" w:hAnsi="Arial" w:cs="Arial"/>
+                <w:sz w:val="22"/>
+                <w:szCs w:val="18"/>
+              </w:rPr>
+              <w:lastRenderedPageBreak/>
+              <w:t>secrets-with-sealed-secrets/</w:t>
+            </w:r>
+          </w:p>
+        </w:tc>
+      </w:tr>
+      <w:tr>
+        <w:tc>
+          <w:tcPr>
+            <w:tcW w:w="3327" w:type="dxa"/>
+          </w:tcPr>
+          <w:p>
+            <w:pPr>
+              <w:rPr>
+                <w:rFonts w:ascii="Arial" w:hAnsi="Arial" w:cs="Arial"/>
+                <w:sz w:val="22"/>
+                <w:szCs w:val="18"/>
+              </w:rPr>
+            </w:pPr>
+            <w:r>
+              <w:rPr>
+                <w:rFonts w:ascii="Arial" w:hAnsi="Arial" w:cs="Arial"/>
+                <w:sz w:val="22"/>
+                <w:szCs w:val="18"/>
+              </w:rPr>
+              <w:lastRenderedPageBreak/>
+              <w:t>Scan containers for known vulnerabilities</w:t>
+            </w:r>
+          </w:p>
+        </w:tc>
+        <w:tc>
+          <w:tcPr>
+            <w:tcW w:w="5915" w:type="dxa"/>
           </w:tcPr>
           <w:p>
             <w:pPr>
@@ -7639,12 +7993,11 @@
       <w:tr>
         <w:tc>
           <w:tcPr>
-            <w:tcW w:w="4621" w:type="dxa"/>
+            <w:tcW w:w="3327" w:type="dxa"/>
           </w:tcPr>
           <w:p>
             <w:pPr>
               <w:rPr>
-                <w:rFonts w:ascii="Arial" w:hAnsi="Arial" w:cs="Arial"/>
                 <w:sz w:val="22"/>
                 <w:szCs w:val="18"/>
               </w:rPr>
@@ -7654,19 +8007,19 @@
                 <w:rFonts w:ascii="Arial" w:hAnsi="Arial" w:cs="Arial"/>
                 <w:sz w:val="22"/>
                 <w:szCs w:val="18"/>
-              </w:rPr>
-              <w:t>Limit resource usage on a cluster</w:t>
+                <w:highlight w:val="darkGreen"/>
+              </w:rPr>
+              <w:t>Limit port ranges</w:t>
             </w:r>
           </w:p>
         </w:tc>
         <w:tc>
           <w:tcPr>
-            <w:tcW w:w="4621" w:type="dxa"/>
+            <w:tcW w:w="5915" w:type="dxa"/>
           </w:tcPr>
           <w:p>
             <w:pPr>
               <w:rPr>
-                <w:rFonts w:ascii="Arial" w:hAnsi="Arial" w:cs="Arial"/>
                 <w:sz w:val="22"/>
                 <w:szCs w:val="18"/>
               </w:rPr>
@@ -7677,7 +8030,7 @@
       <w:tr>
         <w:tc>
           <w:tcPr>
-            <w:tcW w:w="4621" w:type="dxa"/>
+            <w:tcW w:w="3327" w:type="dxa"/>
           </w:tcPr>
           <w:p>
             <w:pPr>
@@ -7693,13 +8046,13 @@
                 <w:sz w:val="22"/>
                 <w:szCs w:val="18"/>
               </w:rPr>
-              <w:t>Container privileges</w:t>
+              <w:t>Automate popular attacks</w:t>
             </w:r>
           </w:p>
         </w:tc>
         <w:tc>
           <w:tcPr>
-            <w:tcW w:w="4621" w:type="dxa"/>
+            <w:tcW w:w="5915" w:type="dxa"/>
           </w:tcPr>
           <w:p>
             <w:pPr>
@@ -7709,13 +8062,21 @@
                 <w:szCs w:val="18"/>
               </w:rPr>
             </w:pPr>
+            <w:r>
+              <w:rPr>
+                <w:rFonts w:ascii="Arial" w:hAnsi="Arial" w:cs="Arial"/>
+                <w:sz w:val="22"/>
+                <w:szCs w:val="18"/>
+              </w:rPr>
+              <w:t>https://www.reliaquest.com/blog/best-practices-for-detecting-5-common-attacks-against-kubernetes/</w:t>
+            </w:r>
           </w:p>
         </w:tc>
       </w:tr>
       <w:tr>
         <w:tc>
           <w:tcPr>
-            <w:tcW w:w="4621" w:type="dxa"/>
+            <w:tcW w:w="3327" w:type="dxa"/>
           </w:tcPr>
           <w:p>
             <w:pPr>
@@ -7731,13 +8092,13 @@
                 <w:sz w:val="22"/>
                 <w:szCs w:val="18"/>
               </w:rPr>
-              <w:t>Network policies</w:t>
+              <w:t>Automated restoration of data using backups</w:t>
             </w:r>
           </w:p>
         </w:tc>
         <w:tc>
           <w:tcPr>
-            <w:tcW w:w="4621" w:type="dxa"/>
+            <w:tcW w:w="5915" w:type="dxa"/>
           </w:tcPr>
           <w:p>
             <w:pPr>
@@ -7747,13 +8108,21 @@
                 <w:szCs w:val="18"/>
               </w:rPr>
             </w:pPr>
+            <w:r>
+              <w:rPr>
+                <w:rFonts w:ascii="Arial" w:hAnsi="Arial" w:cs="Arial"/>
+                <w:sz w:val="22"/>
+                <w:szCs w:val="18"/>
+              </w:rPr>
+              <w:t>https://www.youtube.com/watch?v=01qcYSck1c4</w:t>
+            </w:r>
           </w:p>
         </w:tc>
       </w:tr>
       <w:tr>
         <w:tc>
           <w:tcPr>
-            <w:tcW w:w="4621" w:type="dxa"/>
+            <w:tcW w:w="3327" w:type="dxa"/>
           </w:tcPr>
           <w:p>
             <w:pPr>
@@ -7769,13 +8138,13 @@
                 <w:sz w:val="22"/>
                 <w:szCs w:val="18"/>
               </w:rPr>
-              <w:t>Pods access control</w:t>
+              <w:t>Role access-based control</w:t>
             </w:r>
           </w:p>
         </w:tc>
         <w:tc>
           <w:tcPr>
-            <w:tcW w:w="4621" w:type="dxa"/>
+            <w:tcW w:w="5915" w:type="dxa"/>
           </w:tcPr>
           <w:p>
             <w:pPr>
@@ -7785,385 +8154,14 @@
                 <w:szCs w:val="18"/>
               </w:rPr>
             </w:pPr>
-          </w:p>
-        </w:tc>
-      </w:tr>
-      <w:tr>
-        <w:tc>
-          <w:tcPr>
-            <w:tcW w:w="4621" w:type="dxa"/>
-          </w:tcPr>
-          <w:p>
-            <w:pPr>
-              <w:rPr>
-                <w:rFonts w:ascii="Arial" w:hAnsi="Arial" w:cs="Arial"/>
-                <w:sz w:val="22"/>
-                <w:szCs w:val="18"/>
-              </w:rPr>
-            </w:pPr>
-            <w:r>
-              <w:rPr>
-                <w:rFonts w:ascii="Arial" w:hAnsi="Arial" w:cs="Arial"/>
-                <w:sz w:val="22"/>
-                <w:szCs w:val="18"/>
-              </w:rPr>
-              <w:t>Restrict access to etcd</w:t>
-            </w:r>
-          </w:p>
-        </w:tc>
-        <w:tc>
-          <w:tcPr>
-            <w:tcW w:w="4621" w:type="dxa"/>
-          </w:tcPr>
-          <w:p>
-            <w:pPr>
-              <w:rPr>
-                <w:rFonts w:ascii="Arial" w:hAnsi="Arial" w:cs="Arial"/>
-                <w:sz w:val="22"/>
-                <w:szCs w:val="18"/>
-              </w:rPr>
-            </w:pPr>
-          </w:p>
-        </w:tc>
-      </w:tr>
-      <w:tr>
-        <w:tc>
-          <w:tcPr>
-            <w:tcW w:w="4621" w:type="dxa"/>
-          </w:tcPr>
-          <w:p>
-            <w:pPr>
-              <w:rPr>
-                <w:rFonts w:ascii="Arial" w:hAnsi="Arial" w:cs="Arial"/>
-                <w:sz w:val="22"/>
-                <w:szCs w:val="18"/>
-              </w:rPr>
-            </w:pPr>
-            <w:r>
-              <w:rPr>
-                <w:rFonts w:ascii="Arial" w:hAnsi="Arial" w:cs="Arial"/>
-                <w:sz w:val="22"/>
-                <w:szCs w:val="18"/>
-              </w:rPr>
-              <w:t>Audit logging</w:t>
-            </w:r>
-          </w:p>
-        </w:tc>
-        <w:tc>
-          <w:tcPr>
-            <w:tcW w:w="4621" w:type="dxa"/>
-          </w:tcPr>
-          <w:p>
-            <w:pPr>
-              <w:rPr>
-                <w:rFonts w:ascii="Arial" w:hAnsi="Arial" w:cs="Arial"/>
-                <w:sz w:val="22"/>
-                <w:szCs w:val="18"/>
-              </w:rPr>
-            </w:pPr>
-          </w:p>
-        </w:tc>
-      </w:tr>
-      <w:tr>
-        <w:tc>
-          <w:tcPr>
-            <w:tcW w:w="4621" w:type="dxa"/>
-          </w:tcPr>
-          <w:p>
-            <w:pPr>
-              <w:rPr>
-                <w:rFonts w:ascii="Arial" w:hAnsi="Arial" w:cs="Arial"/>
-                <w:sz w:val="22"/>
-                <w:szCs w:val="18"/>
-              </w:rPr>
-            </w:pPr>
-            <w:r>
-              <w:rPr>
-                <w:rFonts w:ascii="Arial" w:hAnsi="Arial" w:cs="Arial"/>
-                <w:sz w:val="22"/>
-                <w:szCs w:val="18"/>
-              </w:rPr>
-              <w:t>Secrets</w:t>
-            </w:r>
-          </w:p>
-        </w:tc>
-        <w:tc>
-          <w:tcPr>
-            <w:tcW w:w="4621" w:type="dxa"/>
-          </w:tcPr>
-          <w:p>
-            <w:pPr>
-              <w:rPr>
-                <w:rFonts w:ascii="Arial" w:hAnsi="Arial" w:cs="Arial"/>
-                <w:sz w:val="22"/>
-                <w:szCs w:val="18"/>
-              </w:rPr>
-            </w:pPr>
-          </w:p>
-        </w:tc>
-      </w:tr>
-      <w:tr>
-        <w:tc>
-          <w:tcPr>
-            <w:tcW w:w="4621" w:type="dxa"/>
-          </w:tcPr>
-          <w:p>
-            <w:pPr>
-              <w:rPr>
-                <w:rFonts w:ascii="Arial" w:hAnsi="Arial" w:cs="Arial"/>
-                <w:sz w:val="22"/>
-                <w:szCs w:val="18"/>
-              </w:rPr>
-            </w:pPr>
-            <w:r>
-              <w:rPr>
-                <w:rFonts w:ascii="Arial" w:hAnsi="Arial" w:cs="Arial"/>
-                <w:sz w:val="22"/>
-                <w:szCs w:val="18"/>
-              </w:rPr>
-              <w:t>Network access to control plane</w:t>
-            </w:r>
-          </w:p>
-        </w:tc>
-        <w:tc>
-          <w:tcPr>
-            <w:tcW w:w="4621" w:type="dxa"/>
-          </w:tcPr>
-          <w:p>
-            <w:pPr>
-              <w:rPr>
-                <w:rFonts w:ascii="Arial" w:hAnsi="Arial" w:cs="Arial"/>
-                <w:sz w:val="22"/>
-                <w:szCs w:val="18"/>
-              </w:rPr>
-            </w:pPr>
-          </w:p>
-        </w:tc>
-      </w:tr>
-      <w:tr>
-        <w:tc>
-          <w:tcPr>
-            <w:tcW w:w="4621" w:type="dxa"/>
-          </w:tcPr>
-          <w:p>
-            <w:pPr>
-              <w:rPr>
-                <w:rFonts w:ascii="Arial" w:hAnsi="Arial" w:cs="Arial"/>
-                <w:sz w:val="22"/>
-                <w:szCs w:val="18"/>
-              </w:rPr>
-            </w:pPr>
-            <w:r>
-              <w:rPr>
-                <w:rFonts w:ascii="Arial" w:hAnsi="Arial" w:cs="Arial"/>
-                <w:sz w:val="22"/>
-                <w:szCs w:val="18"/>
-              </w:rPr>
-              <w:t>Encrypt etcd</w:t>
-            </w:r>
-          </w:p>
-        </w:tc>
-        <w:tc>
-          <w:tcPr>
-            <w:tcW w:w="4621" w:type="dxa"/>
-          </w:tcPr>
-          <w:p>
-            <w:pPr>
-              <w:rPr>
-                <w:rFonts w:ascii="Arial" w:hAnsi="Arial" w:cs="Arial"/>
-                <w:sz w:val="22"/>
-                <w:szCs w:val="18"/>
-              </w:rPr>
-            </w:pPr>
-          </w:p>
-        </w:tc>
-      </w:tr>
-      <w:tr>
-        <w:tc>
-          <w:tcPr>
-            <w:tcW w:w="4621" w:type="dxa"/>
-          </w:tcPr>
-          <w:p>
-            <w:pPr>
-              <w:rPr>
-                <w:rFonts w:ascii="Arial" w:hAnsi="Arial" w:cs="Arial"/>
-                <w:sz w:val="22"/>
-                <w:szCs w:val="18"/>
-              </w:rPr>
-            </w:pPr>
-            <w:r>
-              <w:rPr>
-                <w:rFonts w:ascii="Arial" w:hAnsi="Arial" w:cs="Arial"/>
-                <w:sz w:val="22"/>
-                <w:szCs w:val="18"/>
-              </w:rPr>
-              <w:t>Scan containers for known vulnerabilities</w:t>
-            </w:r>
-          </w:p>
-        </w:tc>
-        <w:tc>
-          <w:tcPr>
-            <w:tcW w:w="4621" w:type="dxa"/>
-          </w:tcPr>
-          <w:p>
-            <w:pPr>
-              <w:rPr>
-                <w:rFonts w:ascii="Arial" w:hAnsi="Arial" w:cs="Arial"/>
-                <w:sz w:val="22"/>
-                <w:szCs w:val="18"/>
-              </w:rPr>
-            </w:pPr>
-          </w:p>
-        </w:tc>
-      </w:tr>
-      <w:tr>
-        <w:tc>
-          <w:tcPr>
-            <w:tcW w:w="4621" w:type="dxa"/>
-          </w:tcPr>
-          <w:p>
-            <w:pPr>
-              <w:rPr>
-                <w:sz w:val="22"/>
-                <w:szCs w:val="18"/>
-              </w:rPr>
-            </w:pPr>
-            <w:r>
-              <w:rPr>
-                <w:rFonts w:ascii="Arial" w:hAnsi="Arial" w:cs="Arial"/>
-                <w:sz w:val="22"/>
-                <w:szCs w:val="18"/>
-              </w:rPr>
-              <w:lastRenderedPageBreak/>
-              <w:t>Limit port ranges</w:t>
-            </w:r>
-          </w:p>
-        </w:tc>
-        <w:tc>
-          <w:tcPr>
-            <w:tcW w:w="4621" w:type="dxa"/>
-          </w:tcPr>
-          <w:p>
-            <w:pPr>
-              <w:rPr>
-                <w:sz w:val="22"/>
-                <w:szCs w:val="18"/>
-              </w:rPr>
-            </w:pPr>
-          </w:p>
-        </w:tc>
-      </w:tr>
-      <w:tr>
-        <w:tc>
-          <w:tcPr>
-            <w:tcW w:w="4621" w:type="dxa"/>
-          </w:tcPr>
-          <w:p>
-            <w:pPr>
-              <w:rPr>
-                <w:rFonts w:ascii="Arial" w:hAnsi="Arial" w:cs="Arial"/>
-                <w:sz w:val="22"/>
-                <w:szCs w:val="18"/>
-              </w:rPr>
-            </w:pPr>
-            <w:r>
-              <w:rPr>
-                <w:rFonts w:ascii="Arial" w:hAnsi="Arial" w:cs="Arial"/>
-                <w:sz w:val="22"/>
-                <w:szCs w:val="18"/>
-              </w:rPr>
-              <w:t>Automate popular attacks</w:t>
-            </w:r>
-          </w:p>
-        </w:tc>
-        <w:tc>
-          <w:tcPr>
-            <w:tcW w:w="4621" w:type="dxa"/>
-          </w:tcPr>
-          <w:p>
-            <w:pPr>
-              <w:rPr>
-                <w:rFonts w:ascii="Arial" w:hAnsi="Arial" w:cs="Arial"/>
-                <w:sz w:val="22"/>
-                <w:szCs w:val="18"/>
-              </w:rPr>
-            </w:pPr>
-          </w:p>
-        </w:tc>
-      </w:tr>
-      <w:tr>
-        <w:tc>
-          <w:tcPr>
-            <w:tcW w:w="4621" w:type="dxa"/>
-          </w:tcPr>
-          <w:p>
-            <w:pPr>
-              <w:rPr>
-                <w:rFonts w:ascii="Arial" w:hAnsi="Arial" w:cs="Arial"/>
-                <w:sz w:val="22"/>
-                <w:szCs w:val="18"/>
-              </w:rPr>
-            </w:pPr>
-            <w:r>
-              <w:rPr>
-                <w:rFonts w:ascii="Arial" w:hAnsi="Arial" w:cs="Arial"/>
-                <w:sz w:val="22"/>
-                <w:szCs w:val="18"/>
-              </w:rPr>
-              <w:t>Automated restoration of data using backups</w:t>
-            </w:r>
-          </w:p>
-        </w:tc>
-        <w:tc>
-          <w:tcPr>
-            <w:tcW w:w="4621" w:type="dxa"/>
-          </w:tcPr>
-          <w:p>
-            <w:pPr>
-              <w:rPr>
-                <w:rFonts w:ascii="Arial" w:hAnsi="Arial" w:cs="Arial"/>
-                <w:sz w:val="22"/>
-                <w:szCs w:val="18"/>
-              </w:rPr>
-            </w:pPr>
-          </w:p>
-        </w:tc>
-      </w:tr>
-      <w:tr>
-        <w:tc>
-          <w:tcPr>
-            <w:tcW w:w="4621" w:type="dxa"/>
-          </w:tcPr>
-          <w:p>
-            <w:pPr>
-              <w:rPr>
-                <w:rFonts w:ascii="Arial" w:hAnsi="Arial" w:cs="Arial"/>
-                <w:sz w:val="22"/>
-                <w:szCs w:val="18"/>
-              </w:rPr>
-            </w:pPr>
-            <w:r>
-              <w:rPr>
-                <w:rFonts w:ascii="Arial" w:hAnsi="Arial" w:cs="Arial"/>
-                <w:sz w:val="22"/>
-                <w:szCs w:val="18"/>
-              </w:rPr>
-              <w:t>Configuration security policies</w:t>
-            </w:r>
-          </w:p>
-        </w:tc>
-        <w:tc>
-          <w:tcPr>
-            <w:tcW w:w="4621" w:type="dxa"/>
-          </w:tcPr>
-          <w:p>
-            <w:pPr>
-              <w:rPr>
-                <w:rFonts w:ascii="Arial" w:hAnsi="Arial" w:cs="Arial"/>
-                <w:sz w:val="22"/>
-                <w:szCs w:val="18"/>
-              </w:rPr>
-            </w:pPr>
+            <w:r>
+              <w:rPr>
+                <w:rFonts w:ascii="Arial" w:hAnsi="Arial" w:cs="Arial"/>
+                <w:sz w:val="22"/>
+                <w:szCs w:val="18"/>
+              </w:rPr>
+              <w:t>https://www.strongdm.com/blog/kubernetes-rbac-role-based-access-control</w:t>
+            </w:r>
           </w:p>
         </w:tc>
       </w:tr>
@@ -8200,62 +8198,232 @@
           <w:sz w:val="22"/>
           <w:szCs w:val="18"/>
         </w:rPr>
+        <w:t xml:space="preserve">2.1 </w:t>
+      </w:r>
+      <w:r>
+        <w:rPr>
+          <w:sz w:val="22"/>
+          <w:szCs w:val="18"/>
+        </w:rPr>
+        <w:t>Project security features checklist</w:t>
+      </w:r>
+    </w:p>
+    <w:p>
+      <w:pPr>
+        <w:pStyle w:val="Heading2"/>
+      </w:pPr>
+      <w:r>
+        <w:t>2.6 Sprint 6 – Initial container scan</w:t>
+      </w:r>
+    </w:p>
+    <w:p>
+      <w:pPr>
+        <w:rPr>
+          <w:sz w:val="22"/>
+          <w:szCs w:val="18"/>
+        </w:rPr>
+      </w:pPr>
+      <w:r>
+        <w:rPr>
+          <w:sz w:val="22"/>
+          <w:szCs w:val="18"/>
+        </w:rPr>
+        <w:t>Scanning containers for vulnerabilities is one of the items on the project’s security feature checklist. To track the project’s progress, this sprint will focus on initially setting up the external applications that will be used to scan the container vulnerabilities and extract a set of results. In the final sprint of the project, these same applications will be used to scan the container again and the results will be compared to help evaluate how secure the microservice-based application is. This sprint lasted five days, from Monday 27</w:t>
+      </w:r>
+      <w:r>
+        <w:rPr>
+          <w:sz w:val="22"/>
+          <w:szCs w:val="18"/>
+          <w:vertAlign w:val="superscript"/>
+        </w:rPr>
+        <w:t>th</w:t>
+      </w:r>
+      <w:r>
+        <w:rPr>
+          <w:sz w:val="22"/>
+          <w:szCs w:val="18"/>
+        </w:rPr>
+        <w:t xml:space="preserve"> of February to Friday 3</w:t>
+      </w:r>
+      <w:r>
+        <w:rPr>
+          <w:sz w:val="22"/>
+          <w:szCs w:val="18"/>
+          <w:vertAlign w:val="superscript"/>
+        </w:rPr>
+        <w:t>rd</w:t>
+      </w:r>
+      <w:r>
+        <w:rPr>
+          <w:sz w:val="22"/>
+          <w:szCs w:val="18"/>
+        </w:rPr>
+        <w:t xml:space="preserve"> of March. Two applications were set up during this time.</w:t>
+      </w:r>
+    </w:p>
+    <w:p>
+      <w:pPr>
+        <w:rPr>
+          <w:sz w:val="22"/>
+          <w:szCs w:val="18"/>
+        </w:rPr>
+      </w:pPr>
+      <w:r>
+        <w:rPr>
+          <w:sz w:val="22"/>
+          <w:szCs w:val="18"/>
+        </w:rPr>
+        <w:t xml:space="preserve">The first security application is called kube-bench, developed by Aqua Security (ref: </w:t>
+      </w:r>
+      <w:hyperlink r:id="rId53" w:history="1">
+        <w:r>
+          <w:rPr>
+            <w:rStyle w:val="Hyperlink"/>
+            <w:sz w:val="22"/>
+            <w:szCs w:val="18"/>
+          </w:rPr>
+          <w:t>https://github.com/aquasecurity/kube-bench/</w:t>
+        </w:r>
+      </w:hyperlink>
+      <w:r>
+        <w:rPr>
+          <w:sz w:val="22"/>
+          <w:szCs w:val="18"/>
+        </w:rPr>
+        <w:t xml:space="preserve">). This is a tool </w:t>
+      </w:r>
+      <w:r>
+        <w:rPr>
+          <w:sz w:val="22"/>
+          <w:szCs w:val="18"/>
+        </w:rPr>
+        <w:t xml:space="preserve">for checking if pods in a Kubernetes container comply with CIS Kubernetes Benchmark. </w:t>
+      </w:r>
+      <w:r>
+        <w:rPr>
+          <w:sz w:val="22"/>
+          <w:szCs w:val="18"/>
+        </w:rPr>
+        <w:t xml:space="preserve">The way the container uses this application is by adding another pod which runs kube-bench. The pod will run as a job and then complete. Once completed it provides a detailed log. Both the kube-bench pod configuration file and the result of this log can be found in the “External” folder. Kube-bench tests for a lot of vulnerabilities, in </w:t>
+      </w:r>
+      <w:r>
+        <w:rPr>
+          <w:sz w:val="22"/>
+          <w:szCs w:val="18"/>
+        </w:rPr>
+        <w:t>summary for policies there were 0 passes, 0 failures and 30 warnings and in total there were 58 passes, 13 fails and 53 warnings</w:t>
+      </w:r>
+      <w:r>
+        <w:rPr>
+          <w:sz w:val="22"/>
+          <w:szCs w:val="18"/>
+        </w:rPr>
+        <w:t>.</w:t>
+      </w:r>
+    </w:p>
+    <w:p>
+      <w:pPr>
+        <w:rPr>
+          <w:sz w:val="22"/>
+          <w:szCs w:val="18"/>
+        </w:rPr>
+      </w:pPr>
+      <w:r>
+        <w:rPr>
+          <w:sz w:val="22"/>
+          <w:szCs w:val="18"/>
+        </w:rPr>
+        <w:t xml:space="preserve">The second security application is developed by the same company, Aqua Security, and is called kube-hunter (ref: </w:t>
+      </w:r>
+      <w:hyperlink r:id="rId54" w:history="1">
+        <w:r>
+          <w:rPr>
+            <w:rStyle w:val="Hyperlink"/>
+            <w:sz w:val="22"/>
+            <w:szCs w:val="18"/>
+          </w:rPr>
+          <w:t>https://github.com/aquasecurity/kube-hunter/</w:t>
+        </w:r>
+      </w:hyperlink>
+      <w:r>
+        <w:rPr>
+          <w:sz w:val="22"/>
+          <w:szCs w:val="18"/>
+        </w:rPr>
+        <w:t xml:space="preserve"> ). This application checks for container vulnerabilities. Unlike the first application, the configuration file for the pod running kube-hunter was taken directly from its GitHub page instead of being stored in the “External” folder</w:t>
+      </w:r>
+      <w:r>
+        <w:rPr>
+          <w:sz w:val="22"/>
+          <w:szCs w:val="18"/>
+        </w:rPr>
+        <w:t xml:space="preserve"> (ref: </w:t>
+      </w:r>
+      <w:hyperlink r:id="rId55" w:history="1">
+        <w:r>
+          <w:rPr>
+            <w:rStyle w:val="Hyperlink"/>
+            <w:sz w:val="22"/>
+            <w:szCs w:val="18"/>
+          </w:rPr>
+          <w:t>https://medium.com/@heshani.samarasekara/kube-hunter-installing-and-testing-3ea6cfc09738</w:t>
+        </w:r>
+      </w:hyperlink>
+      <w:r>
+        <w:rPr>
+          <w:sz w:val="22"/>
+          <w:szCs w:val="18"/>
+        </w:rPr>
+        <w:t xml:space="preserve"> )</w:t>
+      </w:r>
+      <w:r>
+        <w:rPr>
+          <w:sz w:val="22"/>
+          <w:szCs w:val="18"/>
+        </w:rPr>
+        <w:t>. The results of this application can be found in a detailed log in the “External” folder.</w:t>
+      </w:r>
+    </w:p>
+    <w:p>
+      <w:pPr>
+        <w:rPr>
+          <w:sz w:val="22"/>
+          <w:szCs w:val="18"/>
+        </w:rPr>
+      </w:pPr>
+      <w:r>
+        <w:rPr>
+          <w:sz w:val="22"/>
+          <w:szCs w:val="18"/>
+        </w:rPr>
+        <w:lastRenderedPageBreak/>
+        <w:t>Along with comparing the results of vulnerability scanners initially and at the end of the project, the vulnerability scanners also provide additional security tasks to complete as part of the “Scan containers for known vulnerabilities”. For example, one of the vulnerabilities that kube-hunter found in the container is that the container’s Kubernetes version is exposed, which could help an attacker because there might be a vulnerability associated with this particular version.</w:t>
+      </w:r>
+    </w:p>
+    <w:p>
+      <w:pPr>
+        <w:pStyle w:val="Heading2"/>
+        <w:ind w:left="0" w:firstLine="0"/>
+      </w:pPr>
+    </w:p>
+    <w:p>
+      <w:pPr>
+        <w:pStyle w:val="Heading2"/>
+      </w:pPr>
+      <w:r>
         <w:t>2.</w:t>
       </w:r>
       <w:r>
-        <w:rPr>
-          <w:b/>
-          <w:bCs/>
-          <w:sz w:val="22"/>
-          <w:szCs w:val="18"/>
-        </w:rPr>
-        <w:t>1</w:t>
-      </w:r>
-      <w:r>
-        <w:rPr>
-          <w:b/>
-          <w:bCs/>
-          <w:sz w:val="22"/>
-          <w:szCs w:val="18"/>
-        </w:rPr>
-        <w:t xml:space="preserve"> </w:t>
-      </w:r>
-      <w:r>
-        <w:rPr>
-          <w:sz w:val="22"/>
-          <w:szCs w:val="18"/>
-        </w:rPr>
-        <w:t>Project</w:t>
-      </w:r>
-      <w:r>
-        <w:rPr>
-          <w:sz w:val="22"/>
-          <w:szCs w:val="18"/>
-        </w:rPr>
-        <w:t xml:space="preserve"> security features checklist</w:t>
-      </w:r>
-    </w:p>
-    <w:p>
-      <w:pPr>
-        <w:pStyle w:val="Heading2"/>
-      </w:pPr>
-      <w:r>
-        <w:t>2.</w:t>
-      </w:r>
-      <w:r>
-        <w:t>6</w:t>
+        <w:t>x</w:t>
       </w:r>
       <w:r>
         <w:t xml:space="preserve"> Sprint </w:t>
       </w:r>
       <w:r>
-        <w:t>6</w:t>
-      </w:r>
-      <w:r>
-        <w:t xml:space="preserve"> – </w:t>
-      </w:r>
-      <w:r>
-        <w:t>Securing secrets</w:t>
+        <w:t>x</w:t>
+      </w:r>
+      <w:r>
+        <w:t xml:space="preserve"> – Securing secrets</w:t>
       </w:r>
     </w:p>
     <w:p>
@@ -8446,7 +8614,7 @@
         </w:rPr>
         <w:t xml:space="preserve">(ref: </w:t>
       </w:r>
-      <w:hyperlink r:id="rId53" w:history="1">
+      <w:hyperlink r:id="rId56" w:history="1">
         <w:r>
           <w:rPr>
             <w:rStyle w:val="Hyperlink"/>
@@ -8803,7 +8971,7 @@
                     <pic:cNvPicPr/>
                   </pic:nvPicPr>
                   <pic:blipFill>
-                    <a:blip r:embed="rId54"/>
+                    <a:blip r:embed="rId57"/>
                     <a:stretch>
                       <a:fillRect/>
                     </a:stretch>
@@ -8861,7 +9029,7 @@
                     <pic:cNvPicPr/>
                   </pic:nvPicPr>
                   <pic:blipFill>
-                    <a:blip r:embed="rId55"/>
+                    <a:blip r:embed="rId58"/>
                     <a:stretch>
                       <a:fillRect/>
                     </a:stretch>
@@ -9050,7 +9218,7 @@
       </w:r>
     </w:p>
     <w:p>
-      <w:hyperlink r:id="rId56" w:history="1">
+      <w:hyperlink r:id="rId59" w:history="1">
         <w:r>
           <w:rPr>
             <w:rStyle w:val="Hyperlink"/>
@@ -9059,17 +9227,6 @@
         </w:r>
       </w:hyperlink>
     </w:p>
-    <w:p>
-      <w:hyperlink r:id="rId57" w:history="1">
-        <w:r>
-          <w:rPr>
-            <w:rStyle w:val="Hyperlink"/>
-          </w:rPr>
-          <w:t>https://www.youtube.com/watch?v=SccSCuHhOw0</w:t>
-        </w:r>
-      </w:hyperlink>
-    </w:p>
-    <w:p/>
     <w:p/>
     <w:p>
       <w:r>
@@ -9305,7 +9462,7 @@
                     <pic:cNvPicPr/>
                   </pic:nvPicPr>
                   <pic:blipFill>
-                    <a:blip r:embed="rId58"/>
+                    <a:blip r:embed="rId60"/>
                     <a:stretch>
                       <a:fillRect/>
                     </a:stretch>
@@ -9588,7 +9745,7 @@
           <w:szCs w:val="22"/>
         </w:rPr>
       </w:pPr>
-      <w:hyperlink r:id="rId59" w:history="1">
+      <w:hyperlink r:id="rId61" w:history="1">
         <w:r>
           <w:rPr>
             <w:rStyle w:val="Hyperlink"/>
@@ -9606,7 +9763,7 @@
           <w:szCs w:val="22"/>
         </w:rPr>
       </w:pPr>
-      <w:hyperlink r:id="rId60" w:history="1">
+      <w:hyperlink r:id="rId62" w:history="1">
         <w:r>
           <w:rPr>
             <w:rStyle w:val="Hyperlink"/>
@@ -9624,7 +9781,7 @@
           <w:szCs w:val="22"/>
         </w:rPr>
       </w:pPr>
-      <w:hyperlink r:id="rId61" w:history="1">
+      <w:hyperlink r:id="rId63" w:history="1">
         <w:r>
           <w:rPr>
             <w:rStyle w:val="Hyperlink"/>
@@ -9643,7 +9800,7 @@
           <w:szCs w:val="22"/>
         </w:rPr>
       </w:pPr>
-      <w:hyperlink r:id="rId62" w:history="1">
+      <w:hyperlink r:id="rId64" w:history="1">
         <w:r>
           <w:rPr>
             <w:rStyle w:val="Hyperlink"/>
@@ -9657,11 +9814,12 @@
     <w:p>
       <w:pPr>
         <w:rPr>
+          <w:rStyle w:val="Hyperlink"/>
           <w:sz w:val="22"/>
           <w:szCs w:val="22"/>
         </w:rPr>
       </w:pPr>
-      <w:hyperlink r:id="rId63" w:history="1">
+      <w:hyperlink r:id="rId65" w:history="1">
         <w:r>
           <w:rPr>
             <w:rStyle w:val="Hyperlink"/>
@@ -9679,6 +9837,16 @@
           <w:szCs w:val="22"/>
         </w:rPr>
       </w:pPr>
+      <w:hyperlink r:id="rId66" w:history="1">
+        <w:r>
+          <w:rPr>
+            <w:rStyle w:val="Hyperlink"/>
+            <w:sz w:val="22"/>
+            <w:szCs w:val="22"/>
+          </w:rPr>
+          <w:t>https://github.com/aquasecurity/kube-bench/</w:t>
+        </w:r>
+      </w:hyperlink>
     </w:p>
     <w:p>
       <w:pPr>
@@ -9688,8 +9856,24 @@
         </w:rPr>
       </w:pPr>
     </w:p>
+    <w:p>
+      <w:pPr>
+        <w:rPr>
+          <w:sz w:val="22"/>
+          <w:szCs w:val="22"/>
+        </w:rPr>
+      </w:pPr>
+    </w:p>
+    <w:p>
+      <w:pPr>
+        <w:rPr>
+          <w:sz w:val="22"/>
+          <w:szCs w:val="22"/>
+        </w:rPr>
+      </w:pPr>
+    </w:p>
     <w:sectPr>
-      <w:headerReference w:type="default" r:id="rId64"/>
+      <w:headerReference w:type="default" r:id="rId67"/>
       <w:footnotePr>
         <w:numRestart w:val="eachSect"/>
       </w:footnotePr>

</xml_diff>